<commit_message>
project database structure commit
</commit_message>
<xml_diff>
--- a/ProjectDocuments/DesignDocument.docx
+++ b/ProjectDocuments/DesignDocument.docx
@@ -6331,10 +6331,10 @@
         <w:tblLook w:val="04A0" w:firstRow="1" w:lastRow="0" w:firstColumn="1" w:lastColumn="0" w:noHBand="0" w:noVBand="1"/>
       </w:tblPr>
       <w:tblGrid>
-        <w:gridCol w:w="632"/>
-        <w:gridCol w:w="4229"/>
-        <w:gridCol w:w="2244"/>
-        <w:gridCol w:w="2471"/>
+        <w:gridCol w:w="609"/>
+        <w:gridCol w:w="7053"/>
+        <w:gridCol w:w="772"/>
+        <w:gridCol w:w="1142"/>
       </w:tblGrid>
       <w:tr>
         <w:tc>
@@ -6342,7 +6342,17 @@
             <w:tcW w:w="632" w:type="dxa"/>
           </w:tcPr>
           <w:p>
-            <w:r>
+            <w:pPr>
+              <w:rPr>
+                <w:b/>
+                <w:bCs/>
+              </w:rPr>
+            </w:pPr>
+            <w:r>
+              <w:rPr>
+                <w:b/>
+                <w:bCs/>
+              </w:rPr>
               <w:t>S.No</w:t>
             </w:r>
           </w:p>
@@ -6352,7 +6362,17 @@
             <w:tcW w:w="4229" w:type="dxa"/>
           </w:tcPr>
           <w:p>
-            <w:r>
+            <w:pPr>
+              <w:rPr>
+                <w:b/>
+                <w:bCs/>
+              </w:rPr>
+            </w:pPr>
+            <w:r>
+              <w:rPr>
+                <w:b/>
+                <w:bCs/>
+              </w:rPr>
               <w:t>Object Name</w:t>
             </w:r>
           </w:p>
@@ -6362,7 +6382,17 @@
             <w:tcW w:w="2244" w:type="dxa"/>
           </w:tcPr>
           <w:p>
-            <w:r>
+            <w:pPr>
+              <w:rPr>
+                <w:b/>
+                <w:bCs/>
+              </w:rPr>
+            </w:pPr>
+            <w:r>
+              <w:rPr>
+                <w:b/>
+                <w:bCs/>
+              </w:rPr>
               <w:t>Object type</w:t>
             </w:r>
           </w:p>
@@ -6372,7 +6402,17 @@
             <w:tcW w:w="2471" w:type="dxa"/>
           </w:tcPr>
           <w:p>
-            <w:r>
+            <w:pPr>
+              <w:rPr>
+                <w:b/>
+                <w:bCs/>
+              </w:rPr>
+            </w:pPr>
+            <w:r>
+              <w:rPr>
+                <w:b/>
+                <w:bCs/>
+              </w:rPr>
               <w:t>Purpose</w:t>
             </w:r>
           </w:p>
@@ -6395,7 +6435,49 @@
           </w:tcPr>
           <w:p>
             <w:r>
-              <w:t>user</w:t>
+              <w:t>U</w:t>
+            </w:r>
+            <w:r>
+              <w:t>ser</w:t>
+            </w:r>
+          </w:p>
+          <w:p>
+            <w:r>
+              <w:drawing>
+                <wp:inline distT="0" distB="0" distL="0" distR="0" wp14:anchorId="581F6F0E" wp14:editId="48F43E22">
+                  <wp:extent cx="3096057" cy="2638793"/>
+                  <wp:effectExtent l="0" t="0" r="9525" b="9525"/>
+                  <wp:docPr id="7" name="Picture 7"/>
+                  <wp:cNvGraphicFramePr>
+                    <a:graphicFrameLocks xmlns:a="http://schemas.openxmlformats.org/drawingml/2006/main" noChangeAspect="1"/>
+                  </wp:cNvGraphicFramePr>
+                  <a:graphic xmlns:a="http://schemas.openxmlformats.org/drawingml/2006/main">
+                    <a:graphicData uri="http://schemas.openxmlformats.org/drawingml/2006/picture">
+                      <pic:pic xmlns:pic="http://schemas.openxmlformats.org/drawingml/2006/picture">
+                        <pic:nvPicPr>
+                          <pic:cNvPr id="1" name=""/>
+                          <pic:cNvPicPr/>
+                        </pic:nvPicPr>
+                        <pic:blipFill>
+                          <a:blip r:embed="rId12"/>
+                          <a:stretch>
+                            <a:fillRect/>
+                          </a:stretch>
+                        </pic:blipFill>
+                        <pic:spPr>
+                          <a:xfrm>
+                            <a:off x="0" y="0"/>
+                            <a:ext cx="3096057" cy="2638793"/>
+                          </a:xfrm>
+                          <a:prstGeom prst="rect">
+                            <a:avLst/>
+                          </a:prstGeom>
+                        </pic:spPr>
+                      </pic:pic>
+                    </a:graphicData>
+                  </a:graphic>
+                </wp:inline>
+              </w:drawing>
             </w:r>
           </w:p>
         </w:tc>
@@ -6440,6 +6522,45 @@
               <w:t>Specimen</w:t>
             </w:r>
           </w:p>
+          <w:p>
+            <w:r>
+              <w:drawing>
+                <wp:inline distT="0" distB="0" distL="0" distR="0" wp14:anchorId="284CBF03" wp14:editId="2348969B">
+                  <wp:extent cx="4706007" cy="2715004"/>
+                  <wp:effectExtent l="0" t="0" r="0" b="9525"/>
+                  <wp:docPr id="3" name="Picture 3"/>
+                  <wp:cNvGraphicFramePr>
+                    <a:graphicFrameLocks xmlns:a="http://schemas.openxmlformats.org/drawingml/2006/main" noChangeAspect="1"/>
+                  </wp:cNvGraphicFramePr>
+                  <a:graphic xmlns:a="http://schemas.openxmlformats.org/drawingml/2006/main">
+                    <a:graphicData uri="http://schemas.openxmlformats.org/drawingml/2006/picture">
+                      <pic:pic xmlns:pic="http://schemas.openxmlformats.org/drawingml/2006/picture">
+                        <pic:nvPicPr>
+                          <pic:cNvPr id="1" name=""/>
+                          <pic:cNvPicPr/>
+                        </pic:nvPicPr>
+                        <pic:blipFill>
+                          <a:blip r:embed="rId13"/>
+                          <a:stretch>
+                            <a:fillRect/>
+                          </a:stretch>
+                        </pic:blipFill>
+                        <pic:spPr>
+                          <a:xfrm>
+                            <a:off x="0" y="0"/>
+                            <a:ext cx="4706007" cy="2715004"/>
+                          </a:xfrm>
+                          <a:prstGeom prst="rect">
+                            <a:avLst/>
+                          </a:prstGeom>
+                        </pic:spPr>
+                      </pic:pic>
+                    </a:graphicData>
+                  </a:graphic>
+                </wp:inline>
+              </w:drawing>
+            </w:r>
+          </w:p>
         </w:tc>
         <w:tc>
           <w:tcPr>
@@ -6482,6 +6603,46 @@
               <w:t>Procedure</w:t>
             </w:r>
           </w:p>
+          <w:p>
+            <w:r>
+              <w:lastRenderedPageBreak/>
+              <w:drawing>
+                <wp:inline distT="0" distB="0" distL="0" distR="0" wp14:anchorId="29F6D961" wp14:editId="7DFE2D82">
+                  <wp:extent cx="3962953" cy="2019582"/>
+                  <wp:effectExtent l="0" t="0" r="0" b="0"/>
+                  <wp:docPr id="6" name="Picture 6"/>
+                  <wp:cNvGraphicFramePr>
+                    <a:graphicFrameLocks xmlns:a="http://schemas.openxmlformats.org/drawingml/2006/main" noChangeAspect="1"/>
+                  </wp:cNvGraphicFramePr>
+                  <a:graphic xmlns:a="http://schemas.openxmlformats.org/drawingml/2006/main">
+                    <a:graphicData uri="http://schemas.openxmlformats.org/drawingml/2006/picture">
+                      <pic:pic xmlns:pic="http://schemas.openxmlformats.org/drawingml/2006/picture">
+                        <pic:nvPicPr>
+                          <pic:cNvPr id="1" name=""/>
+                          <pic:cNvPicPr/>
+                        </pic:nvPicPr>
+                        <pic:blipFill>
+                          <a:blip r:embed="rId14"/>
+                          <a:stretch>
+                            <a:fillRect/>
+                          </a:stretch>
+                        </pic:blipFill>
+                        <pic:spPr>
+                          <a:xfrm>
+                            <a:off x="0" y="0"/>
+                            <a:ext cx="3962953" cy="2019582"/>
+                          </a:xfrm>
+                          <a:prstGeom prst="rect">
+                            <a:avLst/>
+                          </a:prstGeom>
+                        </pic:spPr>
+                      </pic:pic>
+                    </a:graphicData>
+                  </a:graphic>
+                </wp:inline>
+              </w:drawing>
+            </w:r>
+          </w:p>
         </w:tc>
         <w:tc>
           <w:tcPr>
@@ -6489,6 +6650,7 @@
           </w:tcPr>
           <w:p>
             <w:r>
+              <w:lastRenderedPageBreak/>
               <w:t>Table</w:t>
             </w:r>
           </w:p>
@@ -6677,7 +6839,7 @@
       <w:bookmarkEnd w:id="29"/>
     </w:p>
     <w:sectPr>
-      <w:headerReference w:type="default" r:id="rId12"/>
+      <w:headerReference w:type="default" r:id="rId15"/>
       <w:pgSz w:w="12240" w:h="15840"/>
       <w:pgMar w:top="1440" w:right="1440" w:bottom="1440" w:left="1440" w:header="720" w:footer="720" w:gutter="0"/>
       <w:cols w:space="720"/>

</xml_diff>

<commit_message>
Submitted for 19 April & 25 missing assignments
</commit_message>
<xml_diff>
--- a/ProjectDocuments/DesignDocument.docx
+++ b/ProjectDocuments/DesignDocument.docx
@@ -6323,6 +6323,11 @@
       </w:r>
       <w:bookmarkEnd w:id="27"/>
     </w:p>
+    <w:p>
+      <w:r>
+        <w:t>Oracle Cloud Autonomous database is used for this project.</w:t>
+      </w:r>
+    </w:p>
     <w:p/>
     <w:tbl>
       <w:tblPr>
@@ -6670,7 +6675,11 @@
           </w:tcPr>
           <w:p>
             <w:r>
-              <w:t>Used to record blood transufions</w:t>
+              <w:t xml:space="preserve">Used to record blood </w:t>
+            </w:r>
+            <w:r>
+              <w:lastRenderedPageBreak/>
+              <w:t>transufions</w:t>
             </w:r>
           </w:p>
         </w:tc>
@@ -6697,6 +6706,9 @@
           </w:p>
           <w:p>
             <w:r>
+              <w:rPr>
+                <w:noProof/>
+              </w:rPr>
               <w:drawing>
                 <wp:inline distT="0" distB="0" distL="0" distR="0" wp14:anchorId="2D42CF01" wp14:editId="770C299C">
                   <wp:extent cx="2943636" cy="2133898"/>

</xml_diff>